<commit_message>
content and bootstrap updated
</commit_message>
<xml_diff>
--- a/req.docx
+++ b/req.docx
@@ -185,31 +185,47 @@
       <w:pPr>
         <w:rPr>
           <w:rFonts w:ascii="Helvetica Neue" w:hAnsi="Helvetica Neue"/>
-          <w:color w:val="74767E"/>
-          <w:shd w:val="clear" w:color="auto" w:fill="FFFFFF"/>
-        </w:rPr>
-      </w:pPr>
-      <w:r>
-        <w:rPr>
-          <w:rFonts w:ascii="Helvetica Neue" w:hAnsi="Helvetica Neue"/>
-          <w:color w:val="74767E"/>
-          <w:shd w:val="clear" w:color="auto" w:fill="FFFFFF"/>
-        </w:rPr>
-        <w:t xml:space="preserve">### Seamless Connectivity: Juliet offers seamless connectivity through our API. Access and manage your chatbot from anywhere in the world, download data in CSV format, and enjoy multi-user support. Juliet integrates effortlessly with your existing systems. </w:t>
-      </w:r>
-    </w:p>
-    <w:p>
-      <w:pPr>
-        <w:rPr>
-          <w:rFonts w:ascii="Helvetica Neue" w:hAnsi="Helvetica Neue"/>
-          <w:color w:val="74767E"/>
-          <w:shd w:val="clear" w:color="auto" w:fill="FFFFFF"/>
-        </w:rPr>
-      </w:pPr>
-      <w:r>
-        <w:rPr>
-          <w:rFonts w:ascii="Helvetica Neue" w:hAnsi="Helvetica Neue"/>
-          <w:color w:val="74767E"/>
+          <w:color w:val="FF0000"/>
+          <w:shd w:val="clear" w:color="auto" w:fill="FFFFFF"/>
+        </w:rPr>
+      </w:pPr>
+      <w:r>
+        <w:rPr>
+          <w:rFonts w:ascii="Helvetica Neue" w:hAnsi="Helvetica Neue"/>
+          <w:color w:val="74767E"/>
+          <w:shd w:val="clear" w:color="auto" w:fill="FFFFFF"/>
+        </w:rPr>
+        <w:t xml:space="preserve">### Seamless Connectivity: </w:t>
+      </w:r>
+      <w:r>
+        <w:rPr>
+          <w:rFonts w:ascii="Helvetica Neue" w:hAnsi="Helvetica Neue"/>
+          <w:color w:val="000000" w:themeColor="text1"/>
+          <w:shd w:val="clear" w:color="auto" w:fill="FFFFFF"/>
+        </w:rPr>
+        <w:t>Juliet offers seamless connectivity through our API. Access and manage your chatbot from anywhere in the world, download data in CSV format, and enjoy multi-user support. Juliet integrates effortlessly with your existing systems.</w:t>
+      </w:r>
+      <w:r>
+        <w:rPr>
+          <w:rFonts w:ascii="Helvetica Neue" w:hAnsi="Helvetica Neue"/>
+          <w:color w:val="FF0000"/>
+          <w:shd w:val="clear" w:color="auto" w:fill="FFFFFF"/>
+        </w:rPr>
+        <w:t xml:space="preserve"> </w:t>
+      </w:r>
+    </w:p>
+    <w:p>
+      <w:pPr>
+        <w:rPr>
+          <w:rFonts w:ascii="Helvetica Neue" w:hAnsi="Helvetica Neue"/>
+          <w:color w:val="FF0000"/>
+          <w:shd w:val="clear" w:color="auto" w:fill="FFFFFF"/>
+        </w:rPr>
+      </w:pPr>
+      <w:r>
+        <w:rPr>
+          <w:rFonts w:ascii="Helvetica Neue" w:hAnsi="Helvetica Neue"/>
+          <w:color w:val="FF0000"/>
           <w:shd w:val="clear" w:color="auto" w:fill="FFFFFF"/>
         </w:rPr>
         <w:t xml:space="preserve">" </w:t>

</xml_diff>